<commit_message>
Add Grid class and TerritoryView
</commit_message>
<xml_diff>
--- a/Schemes and infos/T3.docx
+++ b/Schemes and infos/T3.docx
@@ -60,15 +60,7 @@
         </w:numPr>
       </w:pPr>
       <w:r>
-        <w:t xml:space="preserve">Définir la </w:t>
-      </w:r>
-      <w:proofErr w:type="gramStart"/>
-      <w:r>
-        <w:t>techno(</w:t>
-      </w:r>
-      <w:proofErr w:type="gramEnd"/>
-      <w:r>
-        <w:t>éventuellement faire un mini proto d’un truc sur plusieurs moteur/</w:t>
+        <w:t>Définir la techno(éventuellement faire un mini proto d’un truc sur plusieurs moteur/</w:t>
       </w:r>
       <w:r>
         <w:t>Framework</w:t>
@@ -104,15 +96,7 @@
         </w:numPr>
       </w:pPr>
       <w:r>
-        <w:t xml:space="preserve">Rusher le code, pas optimiser, pas chercher un design </w:t>
-      </w:r>
-      <w:proofErr w:type="spellStart"/>
-      <w:r>
-        <w:t>qqconque</w:t>
-      </w:r>
-      <w:proofErr w:type="spellEnd"/>
-      <w:r>
-        <w:t xml:space="preserve"> ainsi que l’équilibrage. Faire une coquille vide avant d’améliorer !</w:t>
+        <w:t>Rusher le code, pas optimiser, pas chercher un design qqconque ainsi que l’équilibrage. Faire une coquille vide avant d’améliorer !</w:t>
       </w:r>
     </w:p>
     <w:p>
@@ -298,6 +282,19 @@
       </w:r>
     </w:p>
     <w:p>
+      <w:r>
+        <w:t xml:space="preserve">Comprendre l’impact des flux de marchnadises sur l’occupation d’un territoire </w:t>
+      </w:r>
+    </w:p>
+    <w:p>
+      <w:pPr>
+        <w:pStyle w:val="Titre1"/>
+      </w:pPr>
+      <w:r>
+        <w:t>Méthode de transmission et concept de gameplay</w:t>
+      </w:r>
+    </w:p>
+    <w:p>
       <w:pPr>
         <w:rPr>
           <w:rFonts w:ascii="Noto Sans" w:hAnsi="Noto Sans" w:cs="Noto Sans"/>
@@ -325,6 +322,21 @@
           <w:bdr w:val="none" w:sz="0" w:space="0" w:color="auto" w:frame="1"/>
         </w:rPr>
         <w:t>Et, puisqu’il s’agit de reterritorialiser, s’adapter, en tant qu’acteur de la gestion du territoire, à ce qui existe déjà.</w:t>
+      </w:r>
+    </w:p>
+    <w:p>
+      <w:pPr>
+        <w:rPr>
+          <w:rFonts w:ascii="Noto Sans" w:hAnsi="Noto Sans" w:cs="Noto Sans"/>
+          <w:bdr w:val="none" w:sz="0" w:space="0" w:color="auto" w:frame="1"/>
+        </w:rPr>
+      </w:pPr>
+      <w:r>
+        <w:rPr>
+          <w:rFonts w:ascii="Noto Sans" w:hAnsi="Noto Sans" w:cs="Noto Sans"/>
+          <w:bdr w:val="none" w:sz="0" w:space="0" w:color="auto" w:frame="1"/>
+        </w:rPr>
+        <w:t>Gérer les différents flux en fonction de l’échelle de la production.</w:t>
       </w:r>
     </w:p>
     <w:p>
@@ -4259,63 +4271,15 @@
   </w:num>
   <w:num w:numId="16" w16cid:durableId="1172138325">
     <w:abstractNumId w:val="11"/>
-    <w:lvlOverride w:ilvl="1">
-      <w:lvl w:ilvl="1">
-        <w:numFmt w:val="bullet"/>
-        <w:lvlText w:val=""/>
-        <w:lvlJc w:val="left"/>
-        <w:pPr>
-          <w:tabs>
-            <w:tab w:val="num" w:pos="1440"/>
-          </w:tabs>
-          <w:ind w:left="1440" w:hanging="360"/>
-        </w:pPr>
-        <w:rPr>
-          <w:rFonts w:ascii="Symbol" w:hAnsi="Symbol" w:hint="default"/>
-          <w:sz w:val="20"/>
-        </w:rPr>
-      </w:lvl>
-    </w:lvlOverride>
+    <w:lvlOverride w:ilvl="0"/>
   </w:num>
   <w:num w:numId="17" w16cid:durableId="1849976208">
     <w:abstractNumId w:val="11"/>
-    <w:lvlOverride w:ilvl="1">
-      <w:lvl w:ilvl="1">
-        <w:numFmt w:val="bullet"/>
-        <w:lvlText w:val=""/>
-        <w:lvlJc w:val="left"/>
-        <w:pPr>
-          <w:tabs>
-            <w:tab w:val="num" w:pos="1440"/>
-          </w:tabs>
-          <w:ind w:left="1440" w:hanging="360"/>
-        </w:pPr>
-        <w:rPr>
-          <w:rFonts w:ascii="Symbol" w:hAnsi="Symbol" w:hint="default"/>
-          <w:sz w:val="20"/>
-        </w:rPr>
-      </w:lvl>
-    </w:lvlOverride>
+    <w:lvlOverride w:ilvl="0"/>
   </w:num>
   <w:num w:numId="18" w16cid:durableId="2121872112">
     <w:abstractNumId w:val="11"/>
-    <w:lvlOverride w:ilvl="1">
-      <w:lvl w:ilvl="1">
-        <w:numFmt w:val="bullet"/>
-        <w:lvlText w:val=""/>
-        <w:lvlJc w:val="left"/>
-        <w:pPr>
-          <w:tabs>
-            <w:tab w:val="num" w:pos="1440"/>
-          </w:tabs>
-          <w:ind w:left="1440" w:hanging="360"/>
-        </w:pPr>
-        <w:rPr>
-          <w:rFonts w:ascii="Symbol" w:hAnsi="Symbol" w:hint="default"/>
-          <w:sz w:val="20"/>
-        </w:rPr>
-      </w:lvl>
-    </w:lvlOverride>
+    <w:lvlOverride w:ilvl="0"/>
   </w:num>
   <w:num w:numId="19" w16cid:durableId="45109192">
     <w:abstractNumId w:val="6"/>

</xml_diff>